<commit_message>
make some changes to the content
</commit_message>
<xml_diff>
--- a/Project Proposal/ProjectProposal.docx
+++ b/Project Proposal/ProjectProposal.docx
@@ -97,13 +97,17 @@
         <w:ind w:firstLineChars="100" w:firstLine="220"/>
       </w:pPr>
       <w:r>
-        <w:t>Most people rely on Yelp to locate great restaurants, write reviews, and upload restaurant photos to Yelp via their mobile devices. Yelp is now hosting tens of millions of photos shared by Yelpers all over the world. Yelp aims to add attribute labels for each restaurant photo shared by Yelpers, classifying restaurants into different categories. By labeling restaurants with distinct business attributes, Yelp is able to translate uploaded photos into more explicit category information for each restaurant. There are 9 different business attributes listed, 1) good for lunch, 2) good for dinner, 3) takes reservations, 4) outdoor seating, 5) restaurant is expensive, 6) has alcohol, 7) ambience is classy, 8) has table service, 9) good for kids. Currently, these restaurant labels can only be manually selected by Yelp users while submitting a review. Since this selection is optional, many uploaded restaurant photos are not or partially classified. To Yelp users, when looking for certain category restaurants, these restaurant labels will help them quickly find out the ones that satisfy their requirement</w:t>
+        <w:t>Most people rely on Yelp to locate great restaurants, write reviews, and upload restaurant photos to Yelp via their mobile devices. Yelp is now hosting tens of millions of photos shared by Yelpers all over the world. Yelp aims to add attribute labels for each restaurant photo shared by Yelpers, classifying restaurants into different categories. By labeling restaurants with distinct business attributes, Yelp is able to translate uploaded photos into more explicit category</w:t>
+      </w:r>
+      <w:r>
+        <w:t xml:space="preserve"> information</w:t>
+      </w:r>
+      <w:r>
+        <w:t>. There are 9 different business attributes listed, 1) good for lunch, 2) good for dinner, 3) takes reservations, 4) outdoor seating, 5) restaurant is expensive, 6) has alcohol, 7) ambience is classy, 8) has table service, 9) good for kids. Currently, these restaurant labels can only be manually selected by Yelp users while submitting a review. Since this selection is optional, many uploaded restaurant photos are not or partially classified. To Yelp users, when looking for certain category restaurants, these restaurant labels will help them quickly find out the ones that satisfy their requirement</w:t>
       </w:r>
       <w:r>
         <w:t>s</w:t>
       </w:r>
-      <w:bookmarkStart w:id="0" w:name="_GoBack"/>
-      <w:bookmarkEnd w:id="0"/>
       <w:r>
         <w:t xml:space="preserve">. For example, Sam would like to treat his parents a great dinner. He will be interested in restaurants whose attribute label is good for dinner. With the help with restaurant category label, he is able to quickly find out desirable restaurants. </w:t>
       </w:r>
@@ -113,7 +117,16 @@
         <w:ind w:firstLineChars="100" w:firstLine="220"/>
       </w:pPr>
       <w:r>
-        <w:t>There is no doubt that, classifying restaurants into different categories can better serve users’ request in a more efficient way. Uploaded restaurant photos themselves contain great information which could be provided to users, helping them make a better decision of whether choosing a restaurant or not. Relying on only Yelp users to label restaurants is undesirable, since some users may forget to select the attribute or are willing to select at all. According to Yelp researchers, there are only a small number of users who would like to category restaurant photos uploaded. However, the accuracy of manually selected features is not reliable. It is entirely possible that, users select a feature at will without careful consideration because of limited time or other issues. However, appropriate classification of these restaurant photos plays a signific</w:t>
+        <w:t xml:space="preserve">There is no doubt that, classifying restaurants into different categories can better serve users’ request in a more efficient way. Uploaded restaurant photos themselves contain great information which could be provided to users, helping them make a better decision of whether choosing a restaurant or not. Relying on only Yelp users to label restaurants is undesirable, since some users may forget to select the attribute or are </w:t>
+      </w:r>
+      <w:r>
+        <w:rPr>
+          <w:rFonts w:hint="eastAsia"/>
+        </w:rPr>
+        <w:t>un</w:t>
+      </w:r>
+      <w:r>
+        <w:t>willing to select at all. According to Yelp researchers, there are only a small number of users who would like to category restaurant photos uploaded. However, the accuracy of manually selected features is not reliable. It is entirely possible that, users select a feature at will without careful consideration because of limited time or other issues. However, appropriate classification of these restaurant photos plays a signific</w:t>
       </w:r>
       <w:r>
         <w:t>ant role from the website’s</w:t>
@@ -1132,9 +1145,38 @@
           <w:sz w:val="24"/>
           <w:szCs w:val="24"/>
         </w:rPr>
-        <w:t>project comes from a kaggle competition, above dataset can be download from the website directly.(</w:t>
-      </w:r>
-      <w:r>
+        <w:t>project comes from a K</w:t>
+      </w:r>
+      <w:r>
+        <w:rPr>
+          <w:rFonts w:ascii="Times New Roman" w:hAnsi="Times New Roman" w:cs="Times New Roman"/>
+          <w:sz w:val="24"/>
+          <w:szCs w:val="24"/>
+        </w:rPr>
+        <w:t>aggle competition, above dataset can be download</w:t>
+      </w:r>
+      <w:r>
+        <w:rPr>
+          <w:rFonts w:ascii="Times New Roman" w:hAnsi="Times New Roman" w:cs="Times New Roman" w:hint="eastAsia"/>
+          <w:sz w:val="24"/>
+          <w:szCs w:val="24"/>
+        </w:rPr>
+        <w:t>ed</w:t>
+      </w:r>
+      <w:r>
+        <w:rPr>
+          <w:rFonts w:ascii="Times New Roman" w:hAnsi="Times New Roman" w:cs="Times New Roman"/>
+          <w:sz w:val="24"/>
+          <w:szCs w:val="24"/>
+        </w:rPr>
+        <w:t xml:space="preserve"> from the website directly</w:t>
+      </w:r>
+      <w:r>
+        <w:rPr>
+          <w:rFonts w:ascii="Times New Roman" w:hAnsi="Times New Roman" w:cs="Times New Roman" w:hint="eastAsia"/>
+          <w:sz w:val="24"/>
+          <w:szCs w:val="24"/>
+        </w:rPr>
         <w:t xml:space="preserve"> </w:t>
       </w:r>
       <w:r>
@@ -1143,6 +1185,16 @@
           <w:sz w:val="24"/>
           <w:szCs w:val="24"/>
         </w:rPr>
+        <w:t>(</w:t>
+      </w:r>
+      <w:bookmarkStart w:id="0" w:name="_GoBack"/>
+      <w:bookmarkEnd w:id="0"/>
+      <w:r>
+        <w:rPr>
+          <w:rFonts w:ascii="Times New Roman" w:hAnsi="Times New Roman" w:cs="Times New Roman"/>
+          <w:sz w:val="24"/>
+          <w:szCs w:val="24"/>
+        </w:rPr>
         <w:t>https://www.kaggle.com/c/yelp-restaurant-photo-classification/data</w:t>
       </w:r>
       <w:r>
@@ -1151,7 +1203,23 @@
           <w:sz w:val="24"/>
           <w:szCs w:val="24"/>
         </w:rPr>
-        <w:t xml:space="preserve">) </w:t>
+        <w:t>)</w:t>
+      </w:r>
+      <w:r>
+        <w:rPr>
+          <w:rFonts w:ascii="Times New Roman" w:hAnsi="Times New Roman" w:cs="Times New Roman" w:hint="eastAsia"/>
+          <w:sz w:val="24"/>
+          <w:szCs w:val="24"/>
+        </w:rPr>
+        <w:t>.</w:t>
+      </w:r>
+      <w:r>
+        <w:rPr>
+          <w:rFonts w:ascii="Times New Roman" w:hAnsi="Times New Roman" w:cs="Times New Roman"/>
+          <w:sz w:val="24"/>
+          <w:szCs w:val="24"/>
+        </w:rPr>
+        <w:t xml:space="preserve"> </w:t>
       </w:r>
     </w:p>
     <w:p>
@@ -1272,39 +1340,111 @@
           <w:sz w:val="24"/>
           <w:szCs w:val="24"/>
         </w:rPr>
-        <w:t xml:space="preserve">, which maps the photo id to business id, as well as train.csv which gives the true labels of the training set. Since the test photos are used for competition submission which didn’t contain true labels, so, </w:t>
-      </w:r>
-      <w:r>
-        <w:rPr>
-          <w:rFonts w:ascii="Times New Roman" w:hAnsi="Times New Roman" w:cs="Times New Roman"/>
-          <w:sz w:val="24"/>
-          <w:szCs w:val="24"/>
-        </w:rPr>
-        <w:t xml:space="preserve">we will train and validate our model by using cross validation method. Then we will submit our prediction result by using the test photos and </w:t>
-      </w:r>
-      <w:r>
-        <w:rPr>
-          <w:rFonts w:ascii="Times New Roman" w:eastAsia="Times New Roman" w:hAnsi="Times New Roman" w:cs="Times New Roman"/>
-          <w:sz w:val="24"/>
-          <w:szCs w:val="24"/>
-        </w:rPr>
-        <w:t>tr</w:t>
-      </w:r>
-      <w:r>
-        <w:rPr>
-          <w:rFonts w:ascii="Times New Roman" w:eastAsia="Times New Roman" w:hAnsi="Times New Roman" w:cs="Times New Roman"/>
-          <w:sz w:val="24"/>
-          <w:szCs w:val="24"/>
-        </w:rPr>
-        <w:t>ain_photo_to_biz_ids.csv</w:t>
-      </w:r>
-      <w:r>
-        <w:rPr>
-          <w:rFonts w:ascii="Times New Roman" w:eastAsia="Times New Roman" w:hAnsi="Times New Roman" w:cs="Times New Roman"/>
-          <w:sz w:val="24"/>
-          <w:szCs w:val="24"/>
-        </w:rPr>
-        <w:t>, in this step we can get the accuracy of our model given by Kaggle.</w:t>
+        <w:t xml:space="preserve">, which maps the photo id to business id, as well as train.csv which gives the true labels of the training set. Since the test photos are used for competition </w:t>
+      </w:r>
+      <w:r>
+        <w:rPr>
+          <w:rFonts w:ascii="Times New Roman" w:eastAsia="Times New Roman" w:hAnsi="Times New Roman" w:cs="Times New Roman"/>
+          <w:sz w:val="24"/>
+          <w:szCs w:val="24"/>
+        </w:rPr>
+        <w:t>submission which do</w:t>
+      </w:r>
+      <w:r>
+        <w:rPr>
+          <w:rFonts w:ascii="Times New Roman" w:eastAsia="Times New Roman" w:hAnsi="Times New Roman" w:cs="Times New Roman" w:hint="eastAsia"/>
+          <w:sz w:val="24"/>
+          <w:szCs w:val="24"/>
+        </w:rPr>
+        <w:t xml:space="preserve"> not</w:t>
+      </w:r>
+      <w:r>
+        <w:rPr>
+          <w:rFonts w:ascii="Times New Roman" w:eastAsia="Times New Roman" w:hAnsi="Times New Roman" w:cs="Times New Roman"/>
+          <w:sz w:val="24"/>
+          <w:szCs w:val="24"/>
+        </w:rPr>
+        <w:t xml:space="preserve"> contain true labels, so, </w:t>
+      </w:r>
+      <w:r>
+        <w:rPr>
+          <w:rFonts w:ascii="Times New Roman" w:hAnsi="Times New Roman" w:cs="Times New Roman"/>
+          <w:sz w:val="24"/>
+          <w:szCs w:val="24"/>
+        </w:rPr>
+        <w:t>we will</w:t>
+      </w:r>
+      <w:r>
+        <w:rPr>
+          <w:rFonts w:ascii="Times New Roman" w:hAnsi="Times New Roman" w:cs="Times New Roman"/>
+          <w:sz w:val="24"/>
+          <w:szCs w:val="24"/>
+        </w:rPr>
+        <w:t xml:space="preserve"> train and validate our model</w:t>
+      </w:r>
+      <w:r>
+        <w:rPr>
+          <w:rFonts w:ascii="Times New Roman" w:hAnsi="Times New Roman" w:cs="Times New Roman"/>
+          <w:sz w:val="24"/>
+          <w:szCs w:val="24"/>
+        </w:rPr>
+        <w:t xml:space="preserve"> using cross validation method. </w:t>
+      </w:r>
+      <w:r>
+        <w:rPr>
+          <w:rFonts w:ascii="Times New Roman" w:hAnsi="Times New Roman" w:cs="Times New Roman"/>
+          <w:sz w:val="24"/>
+          <w:szCs w:val="24"/>
+        </w:rPr>
+        <w:t>Meanwhile, we will submit our prediction result by using the test photos</w:t>
+      </w:r>
+      <w:r>
+        <w:rPr>
+          <w:rFonts w:ascii="Times New Roman" w:hAnsi="Times New Roman" w:cs="Times New Roman"/>
+          <w:sz w:val="24"/>
+          <w:szCs w:val="24"/>
+        </w:rPr>
+        <w:t xml:space="preserve"> and train_photo_to_biz_ids.csv</w:t>
+      </w:r>
+      <w:r>
+        <w:rPr>
+          <w:rFonts w:ascii="Times New Roman" w:hAnsi="Times New Roman" w:cs="Times New Roman" w:hint="eastAsia"/>
+          <w:sz w:val="24"/>
+          <w:szCs w:val="24"/>
+        </w:rPr>
+        <w:t>.</w:t>
+      </w:r>
+      <w:r>
+        <w:rPr>
+          <w:rFonts w:ascii="Times New Roman" w:hAnsi="Times New Roman" w:cs="Times New Roman"/>
+          <w:sz w:val="24"/>
+          <w:szCs w:val="24"/>
+        </w:rPr>
+        <w:t xml:space="preserve"> T</w:t>
+      </w:r>
+      <w:r>
+        <w:rPr>
+          <w:rFonts w:ascii="Times New Roman" w:hAnsi="Times New Roman" w:cs="Times New Roman"/>
+          <w:sz w:val="24"/>
+          <w:szCs w:val="24"/>
+        </w:rPr>
+        <w:t>hus,</w:t>
+      </w:r>
+      <w:r>
+        <w:rPr>
+          <w:rFonts w:ascii="Times New Roman" w:hAnsi="Times New Roman" w:cs="Times New Roman" w:hint="eastAsia"/>
+          <w:sz w:val="24"/>
+          <w:szCs w:val="24"/>
+        </w:rPr>
+        <w:t xml:space="preserve"> </w:t>
+      </w:r>
+      <w:r>
+        <w:rPr>
+          <w:rFonts w:ascii="Times New Roman" w:hAnsi="Times New Roman" w:cs="Times New Roman"/>
+          <w:sz w:val="24"/>
+          <w:szCs w:val="24"/>
+        </w:rPr>
+        <w:t>we can get the performance of our model assessed by Kaggle.</w:t>
       </w:r>
     </w:p>
     <w:p>
@@ -1383,7 +1523,23 @@
           <w:sz w:val="24"/>
           <w:szCs w:val="24"/>
         </w:rPr>
-        <w:t xml:space="preserve">. We may also use the restricted boltman machine to </w:t>
+        <w:t xml:space="preserve">. We may also </w:t>
+      </w:r>
+      <w:r>
+        <w:rPr>
+          <w:rFonts w:ascii="Times New Roman" w:hAnsi="Times New Roman" w:cs="Times New Roman" w:hint="eastAsia"/>
+          <w:sz w:val="24"/>
+          <w:szCs w:val="24"/>
+        </w:rPr>
+        <w:t>adopt</w:t>
+      </w:r>
+      <w:r>
+        <w:rPr>
+          <w:rFonts w:ascii="Times New Roman" w:hAnsi="Times New Roman" w:cs="Times New Roman"/>
+          <w:sz w:val="24"/>
+          <w:szCs w:val="24"/>
+        </w:rPr>
+        <w:t xml:space="preserve"> the restricted boltman machine to </w:t>
       </w:r>
       <w:r>
         <w:rPr>
@@ -1411,6 +1567,14 @@
       </w:r>
       <w:r>
         <w:rPr>
+          <w:rFonts w:ascii="Times New Roman" w:hAnsi="Times New Roman" w:cs="Times New Roman" w:hint="eastAsia"/>
+          <w:sz w:val="24"/>
+          <w:szCs w:val="24"/>
+        </w:rPr>
+        <w:t>ing</w:t>
+      </w:r>
+      <w:r>
+        <w:rPr>
           <w:rFonts w:ascii="Times New Roman" w:hAnsi="Times New Roman" w:cs="Times New Roman"/>
           <w:sz w:val="24"/>
           <w:szCs w:val="24"/>
@@ -1431,7 +1595,23 @@
           <w:sz w:val="24"/>
           <w:szCs w:val="24"/>
         </w:rPr>
-        <w:t>automatically. For example, we may want to preprocess our photos by given it some tag such as “outdoor”, “indoor” and “</w:t>
+        <w:t>automatically. For example, we may want t</w:t>
+      </w:r>
+      <w:r>
+        <w:rPr>
+          <w:rFonts w:ascii="Times New Roman" w:hAnsi="Times New Roman" w:cs="Times New Roman"/>
+          <w:sz w:val="24"/>
+          <w:szCs w:val="24"/>
+        </w:rPr>
+        <w:t>o preprocess our photos by giving</w:t>
+      </w:r>
+      <w:r>
+        <w:rPr>
+          <w:rFonts w:ascii="Times New Roman" w:hAnsi="Times New Roman" w:cs="Times New Roman"/>
+          <w:sz w:val="24"/>
+          <w:szCs w:val="24"/>
+        </w:rPr>
+        <w:t xml:space="preserve"> it some tag such as “outdoor”, “indoor” and “</w:t>
       </w:r>
       <w:r>
         <w:t xml:space="preserve"> </w:t>
@@ -1484,7 +1664,61 @@
         <w:rPr>
           <w:rFonts w:ascii="Times New Roman" w:eastAsia="Times New Roman" w:hAnsi="Times New Roman" w:cs="Times New Roman"/>
         </w:rPr>
-        <w:t>Since we got data from Kaggle website, they offer a test data set for us. So we will train our model on the training set and predict labels on the test data set, and the performance can be given by submitting the prediction result to kaggle, where we can get our mean F1-Score to exam the accuracy of our model.</w:t>
+        <w:t>Since we work</w:t>
+      </w:r>
+      <w:r>
+        <w:rPr>
+          <w:rFonts w:ascii="Times New Roman" w:eastAsia="Times New Roman" w:hAnsi="Times New Roman" w:cs="Times New Roman" w:hint="eastAsia"/>
+        </w:rPr>
+        <w:t xml:space="preserve"> on a competition project</w:t>
+      </w:r>
+      <w:r>
+        <w:rPr>
+          <w:rFonts w:ascii="Times New Roman" w:eastAsia="Times New Roman" w:hAnsi="Times New Roman" w:cs="Times New Roman"/>
+        </w:rPr>
+        <w:t xml:space="preserve"> </w:t>
+      </w:r>
+      <w:r>
+        <w:rPr>
+          <w:rFonts w:ascii="Times New Roman" w:eastAsia="Times New Roman" w:hAnsi="Times New Roman" w:cs="Times New Roman"/>
+        </w:rPr>
+        <w:t xml:space="preserve">from Kaggle website, they offer a test data set for us. So we will train our model on the training set and predict labels on the test data set, and the performance can be </w:t>
+      </w:r>
+      <w:r>
+        <w:rPr>
+          <w:rFonts w:ascii="Times New Roman" w:eastAsia="Times New Roman" w:hAnsi="Times New Roman" w:cs="Times New Roman" w:hint="eastAsia"/>
+        </w:rPr>
+        <w:t>evaluated</w:t>
+      </w:r>
+      <w:r>
+        <w:rPr>
+          <w:rFonts w:ascii="Times New Roman" w:eastAsia="Times New Roman" w:hAnsi="Times New Roman" w:cs="Times New Roman"/>
+        </w:rPr>
+        <w:t xml:space="preserve"> by submi</w:t>
+      </w:r>
+      <w:r>
+        <w:rPr>
+          <w:rFonts w:ascii="Times New Roman" w:eastAsia="Times New Roman" w:hAnsi="Times New Roman" w:cs="Times New Roman"/>
+        </w:rPr>
+        <w:t>tting the prediction result</w:t>
+      </w:r>
+      <w:r>
+        <w:rPr>
+          <w:rFonts w:ascii="Times New Roman" w:eastAsia="Times New Roman" w:hAnsi="Times New Roman" w:cs="Times New Roman" w:hint="eastAsia"/>
+        </w:rPr>
+        <w:t>s</w:t>
+      </w:r>
+      <w:r>
+        <w:rPr>
+          <w:rFonts w:ascii="Times New Roman" w:eastAsia="Times New Roman" w:hAnsi="Times New Roman" w:cs="Times New Roman"/>
+        </w:rPr>
+        <w:t xml:space="preserve"> to K</w:t>
+      </w:r>
+      <w:r>
+        <w:rPr>
+          <w:rFonts w:ascii="Times New Roman" w:eastAsia="Times New Roman" w:hAnsi="Times New Roman" w:cs="Times New Roman"/>
+        </w:rPr>
+        <w:t>aggle, where we can get our mean F1-Score to exam the accuracy of our model.</w:t>
       </w:r>
       <w:r>
         <w:rPr>
@@ -1834,23 +2068,57 @@
       </w:pPr>
       <w:r>
         <w:rPr>
-          <w:rFonts w:ascii="Times New Roman" w:hAnsi="Times New Roman" w:cs="Times New Roman"/>
-        </w:rPr>
-        <w:t xml:space="preserve">Also, when we need to do classify, we think we can also draw an </w:t>
-      </w:r>
-      <w:hyperlink r:id="rId11" w:history="1">
-        <w:r>
-          <w:rPr>
-            <w:rFonts w:ascii="Times New Roman" w:hAnsi="Times New Roman" w:cs="Times New Roman"/>
-          </w:rPr>
-          <w:t>ROC curve</w:t>
-        </w:r>
-      </w:hyperlink>
-      <w:r>
-        <w:rPr>
-          <w:rFonts w:ascii="Times New Roman" w:hAnsi="Times New Roman" w:cs="Times New Roman"/>
-        </w:rPr>
-        <w:t xml:space="preserve"> during we are choosing the threshold of our algorithm. ROC analysis provides tools to select possibly optimal models and to discard suboptimal ones independently from (and prior to specifying) the cost context or the class distribution. </w:t>
+          <w:rFonts w:ascii="Times New Roman" w:hAnsi="Times New Roman" w:cs="Times New Roman" w:hint="eastAsia"/>
+        </w:rPr>
+        <w:t xml:space="preserve">Also, </w:t>
+      </w:r>
+      <w:r>
+        <w:rPr>
+          <w:rFonts w:ascii="Times New Roman" w:hAnsi="Times New Roman" w:cs="Times New Roman" w:hint="eastAsia"/>
+        </w:rPr>
+        <w:t>during</w:t>
+      </w:r>
+      <w:r>
+        <w:rPr>
+          <w:rFonts w:ascii="Times New Roman" w:hAnsi="Times New Roman" w:cs="Times New Roman" w:hint="eastAsia"/>
+        </w:rPr>
+        <w:t xml:space="preserve"> </w:t>
+      </w:r>
+      <w:r>
+        <w:rPr>
+          <w:rFonts w:ascii="Times New Roman" w:hAnsi="Times New Roman" w:cs="Times New Roman" w:hint="eastAsia"/>
+        </w:rPr>
+        <w:t xml:space="preserve">the </w:t>
+      </w:r>
+      <w:r>
+        <w:rPr>
+          <w:rFonts w:ascii="Times New Roman" w:hAnsi="Times New Roman" w:cs="Times New Roman" w:hint="eastAsia"/>
+        </w:rPr>
+        <w:t>classification</w:t>
+      </w:r>
+      <w:r>
+        <w:rPr>
+          <w:rFonts w:ascii="Times New Roman" w:hAnsi="Times New Roman" w:cs="Times New Roman" w:hint="eastAsia"/>
+        </w:rPr>
+        <w:t xml:space="preserve"> process</w:t>
+      </w:r>
+      <w:r>
+        <w:rPr>
+          <w:rFonts w:ascii="Times New Roman" w:hAnsi="Times New Roman" w:cs="Times New Roman" w:hint="eastAsia"/>
+        </w:rPr>
+        <w:t xml:space="preserve">, we can also </w:t>
+      </w:r>
+      <w:r>
+        <w:rPr>
+          <w:rFonts w:ascii="Times New Roman" w:hAnsi="Times New Roman" w:cs="Times New Roman" w:hint="eastAsia"/>
+        </w:rPr>
+        <w:t>draw an ROC curve while choosing the threshold of our algorithm</w:t>
+      </w:r>
+      <w:r>
+        <w:rPr>
+          <w:rFonts w:ascii="Times New Roman" w:hAnsi="Times New Roman" w:cs="Times New Roman"/>
+        </w:rPr>
+        <w:t xml:space="preserve">. ROC analysis provides tools to select possibly optimal models and to discard suboptimal ones independently from (and prior to specifying) the cost context or the class distribution. </w:t>
       </w:r>
     </w:p>
     <w:p>
@@ -2168,7 +2436,15 @@
                 <w:sz w:val="24"/>
                 <w:szCs w:val="24"/>
               </w:rPr>
-              <w:t xml:space="preserve">Submission on </w:t>
+              <w:t>Submit to</w:t>
+            </w:r>
+            <w:r>
+              <w:rPr>
+                <w:rFonts w:ascii="Times New Roman" w:hAnsi="Times New Roman" w:cs="Times New Roman" w:hint="eastAsia"/>
+                <w:sz w:val="24"/>
+                <w:szCs w:val="24"/>
+              </w:rPr>
+              <w:t xml:space="preserve"> </w:t>
             </w:r>
             <w:r>
               <w:rPr>

</xml_diff>